<commit_message>
#ACAB #1312 #LAWANPEMERINTAHANKORUPPENINDASRAKYATDENGANPENGETAHUAN #BERJUANGSAMPAITUNTAS #HIDUPMAHASISWA #HIDUPRAKYATINDONESIA #INDONESIABUKANCEMASTAPIINDONESIAEMAS2025 #WANGSANUSANTARASALINGJAGADARIINTEL #WANGSANUSANTARASALINGJAGADARIBIN #WANGSANUSANTARASALINGJAGADARICIA
#ACAB #1312 #LAWANPEMERINTAHANKORUPPENINDASRAKYATDENGANPENGETAHUAN #BERJUANGSAMPAITUNTAS #HIDUPMAHASISWA #HIDUPRAKYATINDONESIA #INDONESIABUKANCEMASTAPIINDONESIAEMAS2025 #WANGSANUSANTARASALINGJAGADARIINTEL #WANGSANUSANTARASALINGJAGADARIBIN #WANGSANUSANTARASALINGJAGADARICIA
</commit_message>
<xml_diff>
--- a/Samuel's Factorial Theorym.docx
+++ b/Samuel's Factorial Theorym.docx
@@ -288,14 +288,36 @@
                           </m:r>
                         </m:e>
                         <m:sup>
-                          <m:r>
-                            <w:rPr>
-                              <w:rFonts w:ascii="Cambria Math" w:hAnsi="Cambria Math" w:cs="Times New Roman"/>
-                              <w:sz w:val="24"/>
-                              <w:szCs w:val="24"/>
-                            </w:rPr>
-                            <m:t>n</m:t>
-                          </m:r>
+                          <m:d>
+                            <m:dPr>
+                              <m:ctrlPr>
+                                <w:rPr>
+                                  <w:rFonts w:ascii="Cambria Math" w:hAnsi="Cambria Math" w:cs="Times New Roman"/>
+                                  <w:i/>
+                                  <w:sz w:val="24"/>
+                                  <w:szCs w:val="24"/>
+                                </w:rPr>
+                              </m:ctrlPr>
+                            </m:dPr>
+                            <m:e>
+                              <m:r>
+                                <w:rPr>
+                                  <w:rFonts w:ascii="Cambria Math" w:hAnsi="Cambria Math" w:cs="Times New Roman"/>
+                                  <w:sz w:val="24"/>
+                                  <w:szCs w:val="24"/>
+                                </w:rPr>
+                                <m:t>n-</m:t>
+                              </m:r>
+                              <m:r>
+                                <w:rPr>
+                                  <w:rFonts w:ascii="Cambria Math" w:hAnsi="Cambria Math" w:cs="Times New Roman"/>
+                                  <w:sz w:val="24"/>
+                                  <w:szCs w:val="24"/>
+                                </w:rPr>
+                                <m:t>k</m:t>
+                              </m:r>
+                            </m:e>
+                          </m:d>
                         </m:sup>
                       </m:sSup>
                     </m:den>
@@ -521,14 +543,36 @@
                           </m:r>
                         </m:e>
                         <m:sup>
-                          <m:r>
-                            <w:rPr>
-                              <w:rFonts w:ascii="Cambria Math" w:hAnsi="Cambria Math" w:cs="Times New Roman"/>
-                              <w:sz w:val="24"/>
-                              <w:szCs w:val="24"/>
-                            </w:rPr>
-                            <m:t>n</m:t>
-                          </m:r>
+                          <m:d>
+                            <m:dPr>
+                              <m:ctrlPr>
+                                <w:rPr>
+                                  <w:rFonts w:ascii="Cambria Math" w:hAnsi="Cambria Math" w:cs="Times New Roman"/>
+                                  <w:i/>
+                                  <w:sz w:val="24"/>
+                                  <w:szCs w:val="24"/>
+                                </w:rPr>
+                              </m:ctrlPr>
+                            </m:dPr>
+                            <m:e>
+                              <m:r>
+                                <w:rPr>
+                                  <w:rFonts w:ascii="Cambria Math" w:hAnsi="Cambria Math" w:cs="Times New Roman"/>
+                                  <w:sz w:val="24"/>
+                                  <w:szCs w:val="24"/>
+                                </w:rPr>
+                                <m:t>n-</m:t>
+                              </m:r>
+                              <m:r>
+                                <w:rPr>
+                                  <w:rFonts w:ascii="Cambria Math" w:hAnsi="Cambria Math" w:cs="Times New Roman"/>
+                                  <w:sz w:val="24"/>
+                                  <w:szCs w:val="24"/>
+                                </w:rPr>
+                                <m:t>1</m:t>
+                              </m:r>
+                            </m:e>
+                          </m:d>
                         </m:sup>
                       </m:sSup>
                     </m:den>

</xml_diff>